<commit_message>
CHANGES: - fix formattazione .docx
</commit_message>
<xml_diff>
--- a/analisi/tabelle_e_glossario/TabelleScenari.docx
+++ b/analisi/tabelle_e_glossario/TabelleScenari.docx
@@ -448,6 +448,7 @@
                 <w:szCs w:val="20"/>
               </w:rPr>
             </w:pPr>
+            <w:proofErr w:type="gramStart"/>
             <w:r>
               <w:rPr>
                 <w:rFonts w:ascii="CMU Serif Roman" w:hAnsi="CMU Serif Roman" w:cs="Arial"/>
@@ -475,6 +476,7 @@
               </w:rPr>
               <w:t>GestioneAssegnazioniTurnoCheckerDepositoMezzi</w:t>
             </w:r>
+            <w:proofErr w:type="gramEnd"/>
             <w:r>
               <w:rPr>
                 <w:rFonts w:ascii="CMU Serif Roman" w:hAnsi="CMU Serif Roman" w:cs="Arial"/>
@@ -512,6 +514,7 @@
               </w:rPr>
               <w:t xml:space="preserve">           </w:t>
             </w:r>
+            <w:proofErr w:type="gramStart"/>
             <w:r>
               <w:rPr>
                 <w:rFonts w:ascii="CMU Serif Roman" w:hAnsi="CMU Serif Roman"/>
@@ -530,6 +533,7 @@
               </w:rPr>
               <w:t>GestioneAssegnazioniMezzoCorsaTurnoautista</w:t>
             </w:r>
+            <w:proofErr w:type="gramEnd"/>
             <w:r>
               <w:rPr>
                 <w:rFonts w:ascii="CMU Serif Roman" w:hAnsi="CMU Serif Roman"/>
@@ -631,45 +635,43 @@
                 <w:sz w:val="20"/>
                 <w:szCs w:val="20"/>
               </w:rPr>
-              <w:t xml:space="preserve">Il sistema, quindi, mostra tutti i Checker registrati nel sistema mediante il caso d’uso VisualizzaChecker, i depositi da assegnare ai Checker mediante il caso </w:t>
-            </w:r>
-          </w:p>
-          <w:p>
-            <w:pPr>
-              <w:rPr>
-                <w:rFonts w:ascii="CMU Serif Roman" w:hAnsi="CMU Serif Roman"/>
-                <w:color w:val="000000" w:themeColor="text1"/>
-                <w:sz w:val="20"/>
-                <w:szCs w:val="20"/>
-              </w:rPr>
-            </w:pPr>
-            <w:r>
-              <w:rPr>
-                <w:rFonts w:ascii="CMU Serif Roman" w:hAnsi="CMU Serif Roman"/>
-                <w:color w:val="000000" w:themeColor="text1"/>
-                <w:sz w:val="20"/>
-                <w:szCs w:val="20"/>
-              </w:rPr>
-              <w:t xml:space="preserve">             d’uso VisualizzaDepositi, i mezzi contenuti nei rispettivi depositi mediante il caso d’uso VisualizzaMezzi. Successivamente richiede di inserire l’identificativo del Checker al quale</w:t>
-            </w:r>
-          </w:p>
-          <w:p>
-            <w:pPr>
-              <w:rPr>
-                <w:rFonts w:ascii="CMU Serif Roman" w:hAnsi="CMU Serif Roman"/>
-                <w:color w:val="000000" w:themeColor="text1"/>
-                <w:sz w:val="20"/>
-                <w:szCs w:val="20"/>
-              </w:rPr>
-            </w:pPr>
-            <w:r>
-              <w:rPr>
-                <w:rFonts w:ascii="CMU Serif Roman" w:hAnsi="CMU Serif Roman"/>
-                <w:color w:val="000000" w:themeColor="text1"/>
-                <w:sz w:val="20"/>
-                <w:szCs w:val="20"/>
-              </w:rPr>
-              <w:t xml:space="preserve">             necessita di essere assegnato un turno.</w:t>
+              <w:t>Il sistema, quindi, mostra tutti i Checker registrati nel sistema mediante il caso d’uso VisualizzaChecker, i depositi da assegnare ai Checker mediante il caso</w:t>
+            </w:r>
+            <w:r>
+              <w:rPr>
+                <w:rFonts w:ascii="CMU Serif Roman" w:hAnsi="CMU Serif Roman"/>
+                <w:color w:val="000000" w:themeColor="text1"/>
+                <w:sz w:val="20"/>
+                <w:szCs w:val="20"/>
+              </w:rPr>
+              <w:t xml:space="preserve"> </w:t>
+            </w:r>
+            <w:r>
+              <w:rPr>
+                <w:rFonts w:ascii="CMU Serif Roman" w:hAnsi="CMU Serif Roman"/>
+                <w:color w:val="000000" w:themeColor="text1"/>
+                <w:sz w:val="20"/>
+                <w:szCs w:val="20"/>
+              </w:rPr>
+              <w:t>d’uso VisualizzaDepositi, i mezzi contenuti nei rispettivi depositi mediante il caso d’uso VisualizzaMezzi. Successivamente richiede di inserire l’identificativo del Checker al quale</w:t>
+            </w:r>
+            <w:r>
+              <w:rPr>
+                <w:rFonts w:ascii="CMU Serif Roman" w:hAnsi="CMU Serif Roman"/>
+                <w:color w:val="000000" w:themeColor="text1"/>
+                <w:sz w:val="20"/>
+                <w:szCs w:val="20"/>
+              </w:rPr>
+              <w:t xml:space="preserve"> </w:t>
+            </w:r>
+            <w:r>
+              <w:rPr>
+                <w:rFonts w:ascii="CMU Serif Roman" w:hAnsi="CMU Serif Roman"/>
+                <w:color w:val="000000" w:themeColor="text1"/>
+                <w:sz w:val="20"/>
+                <w:szCs w:val="20"/>
+              </w:rPr>
+              <w:t>necessita di essere assegnato un turno.</w:t>
             </w:r>
           </w:p>
           <w:p>
@@ -1030,7 +1032,6 @@
                 <w:sz w:val="20"/>
                 <w:szCs w:val="20"/>
               </w:rPr>
-              <w:lastRenderedPageBreak/>
               <w:t xml:space="preserve">               - I mezzi da controllare nei rispettivi depositi </w:t>
             </w:r>
           </w:p>
@@ -1052,6 +1053,7 @@
                 <w:sz w:val="20"/>
                 <w:szCs w:val="20"/>
               </w:rPr>
+              <w:lastRenderedPageBreak/>
               <w:t xml:space="preserve">               - Gli orari del turno</w:t>
             </w:r>
           </w:p>
@@ -1957,6 +1959,7 @@
                 <w:szCs w:val="20"/>
               </w:rPr>
             </w:pPr>
+            <w:proofErr w:type="gramStart"/>
             <w:r>
               <w:rPr>
                 <w:rFonts w:ascii="CMU Serif Roman" w:hAnsi="CMU Serif Roman" w:cs="Arial"/>
@@ -1973,7 +1976,17 @@
                 <w:sz w:val="20"/>
                 <w:szCs w:val="20"/>
               </w:rPr>
-              <w:t>“GestioneAssegnazioniTurnoCheckerDepositoMezzi” </w:t>
+              <w:t>“</w:t>
+            </w:r>
+            <w:proofErr w:type="gramEnd"/>
+            <w:r>
+              <w:rPr>
+                <w:rFonts w:ascii="CMU Serif Roman" w:hAnsi="CMU Serif Roman" w:cs="Arial"/>
+                <w:color w:val="000000" w:themeColor="text1"/>
+                <w:sz w:val="20"/>
+                <w:szCs w:val="20"/>
+              </w:rPr>
+              <w:t>GestioneAssegnazioniTurnoCheckerDepositoMezzi” </w:t>
             </w:r>
           </w:p>
           <w:p>
@@ -1986,6 +1999,7 @@
                 <w:szCs w:val="20"/>
               </w:rPr>
             </w:pPr>
+            <w:proofErr w:type="gramStart"/>
             <w:r>
               <w:rPr>
                 <w:rFonts w:ascii="CMU Serif Roman" w:hAnsi="CMU Serif Roman"/>
@@ -1995,6 +2009,7 @@
               </w:rPr>
               <w:t>-“</w:t>
             </w:r>
+            <w:proofErr w:type="gramEnd"/>
             <w:r>
               <w:rPr>
                 <w:rFonts w:ascii="CMU Serif Roman" w:hAnsi="CMU Serif Roman"/>
@@ -2109,26 +2124,23 @@
               </w:rPr>
               <w:t xml:space="preserve"> Il sistema mostra tutti i turni degli Autisti precedentemente assegnati per la giornata lavorativa corrente mediante il caso d’uso VisualizzaTurniAutista e tutti mezzi del sistema, assegnati</w:t>
             </w:r>
-          </w:p>
-          <w:p>
-            <w:pPr>
-              <w:widowControl w:val="0"/>
-              <w:jc w:val="both"/>
-              <w:rPr>
-                <w:rFonts w:ascii="CMU Serif Roman" w:hAnsi="CMU Serif Roman"/>
-                <w:color w:val="000000" w:themeColor="text1"/>
-                <w:sz w:val="20"/>
-                <w:szCs w:val="20"/>
-              </w:rPr>
-            </w:pPr>
-            <w:r>
-              <w:rPr>
-                <w:rFonts w:ascii="CMU Serif Roman" w:hAnsi="CMU Serif Roman"/>
-                <w:color w:val="000000" w:themeColor="text1"/>
-                <w:sz w:val="20"/>
-                <w:szCs w:val="20"/>
-              </w:rPr>
-              <w:t xml:space="preserve">           e no, mediante il caso d’uso VisualizzaMezzi. Successivamente richiede di inserire l’identificativo dell’Autista al quale necessita di essere assegnato un turno.</w:t>
+            <w:r>
+              <w:rPr>
+                <w:rFonts w:ascii="CMU Serif Roman" w:hAnsi="CMU Serif Roman"/>
+                <w:color w:val="000000" w:themeColor="text1"/>
+                <w:sz w:val="20"/>
+                <w:szCs w:val="20"/>
+              </w:rPr>
+              <w:t xml:space="preserve"> </w:t>
+            </w:r>
+            <w:r>
+              <w:rPr>
+                <w:rFonts w:ascii="CMU Serif Roman" w:hAnsi="CMU Serif Roman"/>
+                <w:color w:val="000000" w:themeColor="text1"/>
+                <w:sz w:val="20"/>
+                <w:szCs w:val="20"/>
+              </w:rPr>
+              <w:t>e no, mediante il caso d’uso VisualizzaMezzi. Successivamente richiede di inserire l’identificativo dell’Autista al quale necessita di essere assegnato un turno.</w:t>
             </w:r>
           </w:p>
           <w:p>
@@ -3059,6 +3071,7 @@
                 <w:szCs w:val="20"/>
               </w:rPr>
             </w:pPr>
+            <w:proofErr w:type="gramStart"/>
             <w:r>
               <w:rPr>
                 <w:rFonts w:ascii="CMU Serif Roman" w:hAnsi="CMU Serif Roman" w:cs="Arial"/>
@@ -3076,7 +3089,17 @@
                 <w:sz w:val="20"/>
                 <w:szCs w:val="20"/>
               </w:rPr>
-              <w:t xml:space="preserve"> : </w:t>
+              <w:t xml:space="preserve"> :</w:t>
+            </w:r>
+            <w:proofErr w:type="gramEnd"/>
+            <w:r>
+              <w:rPr>
+                <w:rFonts w:ascii="CMU Serif Roman" w:hAnsi="CMU Serif Roman" w:cs="Arial"/>
+                <w:color w:val="000000" w:themeColor="text1"/>
+                <w:sz w:val="20"/>
+                <w:szCs w:val="20"/>
+              </w:rPr>
+              <w:t xml:space="preserve"> </w:t>
             </w:r>
             <w:r>
               <w:rPr>
@@ -3098,6 +3121,7 @@
                 <w:szCs w:val="20"/>
               </w:rPr>
             </w:pPr>
+            <w:proofErr w:type="gramStart"/>
             <w:r>
               <w:rPr>
                 <w:rFonts w:ascii="CMU Serif Roman" w:hAnsi="CMU Serif Roman" w:cs="Arial"/>
@@ -3115,7 +3139,17 @@
                 <w:sz w:val="20"/>
                 <w:szCs w:val="20"/>
               </w:rPr>
-              <w:t xml:space="preserve"> : </w:t>
+              <w:t xml:space="preserve"> :</w:t>
+            </w:r>
+            <w:proofErr w:type="gramEnd"/>
+            <w:r>
+              <w:rPr>
+                <w:rFonts w:ascii="CMU Serif Roman" w:hAnsi="CMU Serif Roman" w:cs="Arial"/>
+                <w:color w:val="000000" w:themeColor="text1"/>
+                <w:sz w:val="20"/>
+                <w:szCs w:val="20"/>
+              </w:rPr>
+              <w:t xml:space="preserve"> </w:t>
             </w:r>
             <w:r>
               <w:rPr>
@@ -4081,6 +4115,7 @@
                 <w:szCs w:val="20"/>
               </w:rPr>
             </w:pPr>
+            <w:proofErr w:type="gramStart"/>
             <w:r>
               <w:rPr>
                 <w:rFonts w:ascii="CMU Serif Roman" w:hAnsi="CMU Serif Roman" w:cs="Arial"/>
@@ -4089,7 +4124,28 @@
                 <w:szCs w:val="20"/>
                 <w:u w:val="single"/>
               </w:rPr>
-              <w:t>Sara : Cliente</w:t>
+              <w:t>Sara :</w:t>
+            </w:r>
+            <w:proofErr w:type="gramEnd"/>
+            <w:r>
+              <w:rPr>
+                <w:rFonts w:ascii="CMU Serif Roman" w:hAnsi="CMU Serif Roman" w:cs="Arial"/>
+                <w:color w:val="000000" w:themeColor="text1"/>
+                <w:sz w:val="20"/>
+                <w:szCs w:val="20"/>
+                <w:u w:val="single"/>
+              </w:rPr>
+              <w:t xml:space="preserve"> </w:t>
+            </w:r>
+            <w:r>
+              <w:rPr>
+                <w:rFonts w:ascii="CMU Serif Roman" w:hAnsi="CMU Serif Roman" w:cs="Arial"/>
+                <w:color w:val="000000" w:themeColor="text1"/>
+                <w:sz w:val="20"/>
+                <w:szCs w:val="20"/>
+                <w:u w:val="single"/>
+              </w:rPr>
+              <w:t>Cittadino</w:t>
             </w:r>
           </w:p>
         </w:tc>
@@ -4889,6 +4945,7 @@
                 <w:szCs w:val="20"/>
               </w:rPr>
             </w:pPr>
+            <w:proofErr w:type="gramStart"/>
             <w:r>
               <w:rPr>
                 <w:rFonts w:ascii="CMU Serif Roman" w:hAnsi="CMU Serif Roman"/>
@@ -4897,18 +4954,9 @@
                 <w:szCs w:val="20"/>
                 <w:u w:val="single"/>
               </w:rPr>
-              <w:t>Luca : Autista</w:t>
-            </w:r>
-          </w:p>
-          <w:p>
-            <w:pPr>
-              <w:rPr>
-                <w:rFonts w:ascii="CMU Serif Roman" w:hAnsi="CMU Serif Roman"/>
-                <w:color w:val="000000" w:themeColor="text1"/>
-                <w:sz w:val="20"/>
-                <w:szCs w:val="20"/>
-              </w:rPr>
-            </w:pPr>
+              <w:t>Luca :</w:t>
+            </w:r>
+            <w:proofErr w:type="gramEnd"/>
             <w:r>
               <w:rPr>
                 <w:rFonts w:ascii="CMU Serif Roman" w:hAnsi="CMU Serif Roman"/>
@@ -4917,7 +4965,39 @@
                 <w:szCs w:val="20"/>
                 <w:u w:val="single"/>
               </w:rPr>
-              <w:t>Dario : Scheduler</w:t>
+              <w:t xml:space="preserve"> Autista</w:t>
+            </w:r>
+          </w:p>
+          <w:p>
+            <w:pPr>
+              <w:rPr>
+                <w:rFonts w:ascii="CMU Serif Roman" w:hAnsi="CMU Serif Roman"/>
+                <w:color w:val="000000" w:themeColor="text1"/>
+                <w:sz w:val="20"/>
+                <w:szCs w:val="20"/>
+              </w:rPr>
+            </w:pPr>
+            <w:proofErr w:type="gramStart"/>
+            <w:r>
+              <w:rPr>
+                <w:rFonts w:ascii="CMU Serif Roman" w:hAnsi="CMU Serif Roman"/>
+                <w:color w:val="000000" w:themeColor="text1"/>
+                <w:sz w:val="20"/>
+                <w:szCs w:val="20"/>
+                <w:u w:val="single"/>
+              </w:rPr>
+              <w:t>Dario :</w:t>
+            </w:r>
+            <w:proofErr w:type="gramEnd"/>
+            <w:r>
+              <w:rPr>
+                <w:rFonts w:ascii="CMU Serif Roman" w:hAnsi="CMU Serif Roman"/>
+                <w:color w:val="000000" w:themeColor="text1"/>
+                <w:sz w:val="20"/>
+                <w:szCs w:val="20"/>
+                <w:u w:val="single"/>
+              </w:rPr>
+              <w:t xml:space="preserve"> Scheduler</w:t>
             </w:r>
           </w:p>
           <w:p>
@@ -5934,6 +6014,7 @@
                 <w:szCs w:val="20"/>
               </w:rPr>
             </w:pPr>
+            <w:proofErr w:type="gramStart"/>
             <w:r>
               <w:rPr>
                 <w:rFonts w:ascii="CMU Serif Roman" w:hAnsi="CMU Serif Roman" w:cs="Arial"/>
@@ -5951,7 +6032,17 @@
                 <w:sz w:val="20"/>
                 <w:szCs w:val="20"/>
               </w:rPr>
-              <w:t xml:space="preserve"> : </w:t>
+              <w:t xml:space="preserve"> :</w:t>
+            </w:r>
+            <w:proofErr w:type="gramEnd"/>
+            <w:r>
+              <w:rPr>
+                <w:rFonts w:ascii="CMU Serif Roman" w:hAnsi="CMU Serif Roman" w:cs="Arial"/>
+                <w:color w:val="000000" w:themeColor="text1"/>
+                <w:sz w:val="20"/>
+                <w:szCs w:val="20"/>
+              </w:rPr>
+              <w:t xml:space="preserve"> </w:t>
             </w:r>
             <w:r>
               <w:rPr>
@@ -5973,6 +6064,7 @@
                 <w:szCs w:val="20"/>
               </w:rPr>
             </w:pPr>
+            <w:proofErr w:type="gramStart"/>
             <w:r>
               <w:rPr>
                 <w:rFonts w:ascii="CMU Serif Roman" w:hAnsi="CMU Serif Roman" w:cs="Arial"/>
@@ -5990,7 +6082,17 @@
                 <w:sz w:val="20"/>
                 <w:szCs w:val="20"/>
               </w:rPr>
-              <w:t xml:space="preserve"> : </w:t>
+              <w:t xml:space="preserve"> :</w:t>
+            </w:r>
+            <w:proofErr w:type="gramEnd"/>
+            <w:r>
+              <w:rPr>
+                <w:rFonts w:ascii="CMU Serif Roman" w:hAnsi="CMU Serif Roman" w:cs="Arial"/>
+                <w:color w:val="000000" w:themeColor="text1"/>
+                <w:sz w:val="20"/>
+                <w:szCs w:val="20"/>
+              </w:rPr>
+              <w:t xml:space="preserve"> </w:t>
             </w:r>
             <w:r>
               <w:rPr>
@@ -6145,7 +6247,27 @@
                 <w:sz w:val="20"/>
                 <w:szCs w:val="20"/>
               </w:rPr>
-              <w:t>3. Paolo quindi si appresta ad effettuare la manutenzione al veicolo A: fa rifornimento di carburante, controlla i freni e gli pneumatici. Fatto ciò lo comunica al sistema e passa al prossimo veicolo.</w:t>
+              <w:t xml:space="preserve">3. Paolo quindi si appresta ad effettuare la manutenzione al veicolo A: fa rifornimento di carburante, controlla i freni e gli pneumatici. </w:t>
+            </w:r>
+            <w:proofErr w:type="gramStart"/>
+            <w:r>
+              <w:rPr>
+                <w:rFonts w:ascii="CMU Serif Roman" w:hAnsi="CMU Serif Roman" w:cs="Arial"/>
+                <w:color w:val="000000" w:themeColor="text1"/>
+                <w:sz w:val="20"/>
+                <w:szCs w:val="20"/>
+              </w:rPr>
+              <w:t>Fatto ciò</w:t>
+            </w:r>
+            <w:proofErr w:type="gramEnd"/>
+            <w:r>
+              <w:rPr>
+                <w:rFonts w:ascii="CMU Serif Roman" w:hAnsi="CMU Serif Roman" w:cs="Arial"/>
+                <w:color w:val="000000" w:themeColor="text1"/>
+                <w:sz w:val="20"/>
+                <w:szCs w:val="20"/>
+              </w:rPr>
+              <w:t xml:space="preserve"> lo comunica al sistema e passa al prossimo veicolo.</w:t>
             </w:r>
           </w:p>
           <w:p>
@@ -6176,7 +6298,27 @@
                 <w:sz w:val="20"/>
                 <w:szCs w:val="20"/>
               </w:rPr>
-              <w:t>4. Per quanto riguarda il mezzo B, subito nota che la ruota posteriore destra è bucata, la sostituisce ed effettua altri check. Fatto ciò lo comunica al sistema e passa al prossimo mezzo.</w:t>
+              <w:t xml:space="preserve">4. Per quanto riguarda il mezzo B, subito nota che la ruota posteriore destra è bucata, la sostituisce ed effettua altri check. </w:t>
+            </w:r>
+            <w:proofErr w:type="gramStart"/>
+            <w:r>
+              <w:rPr>
+                <w:rFonts w:ascii="CMU Serif Roman" w:hAnsi="CMU Serif Roman" w:cs="Arial"/>
+                <w:color w:val="000000" w:themeColor="text1"/>
+                <w:sz w:val="20"/>
+                <w:szCs w:val="20"/>
+              </w:rPr>
+              <w:t>Fatto ciò</w:t>
+            </w:r>
+            <w:proofErr w:type="gramEnd"/>
+            <w:r>
+              <w:rPr>
+                <w:rFonts w:ascii="CMU Serif Roman" w:hAnsi="CMU Serif Roman" w:cs="Arial"/>
+                <w:color w:val="000000" w:themeColor="text1"/>
+                <w:sz w:val="20"/>
+                <w:szCs w:val="20"/>
+              </w:rPr>
+              <w:t xml:space="preserve"> lo comunica al sistema e passa al prossimo mezzo.</w:t>
             </w:r>
           </w:p>
           <w:p>

</xml_diff>